<commit_message>
[Fix] Appropriate format for multi-refs in 1 paren
</commit_message>
<xml_diff>
--- a/doc/test-lsj.docx
+++ b/doc/test-lsj.docx
@@ -87,47 +87,47 @@
         <w:pStyle w:val="BodyText"/>
       </w:pPr>
       <w:r>
-        <w:t xml:space="preserve">Bach and Harms (1968)</w:t>
-      </w:r>
-    </w:p>
-    <w:p>
-      <w:pPr>
-        <w:pStyle w:val="BodyText"/>
-      </w:pPr>
-      <w:r>
-        <w:t xml:space="preserve">Bach (1968)</w:t>
-      </w:r>
-    </w:p>
-    <w:p>
-      <w:pPr>
-        <w:pStyle w:val="BodyText"/>
-      </w:pPr>
-      <w:r>
-        <w:t xml:space="preserve">Bloomfield (1933)</w:t>
-      </w:r>
-    </w:p>
-    <w:p>
-      <w:pPr>
-        <w:pStyle w:val="BodyText"/>
-      </w:pPr>
-      <w:r>
-        <w:t xml:space="preserve">Haegeman (1994)</w:t>
-      </w:r>
-    </w:p>
-    <w:p>
-      <w:pPr>
-        <w:pStyle w:val="BodyText"/>
-      </w:pPr>
-      <w:r>
-        <w:t xml:space="preserve">Jakobson et al. (1963)</w:t>
-      </w:r>
-    </w:p>
-    <w:p>
-      <w:pPr>
-        <w:pStyle w:val="BodyText"/>
-      </w:pPr>
-      <w:r>
-        <w:t xml:space="preserve">Kiparsky (1968)</w:t>
+        <w:t xml:space="preserve">Bach and Harms （1968）</w:t>
+      </w:r>
+    </w:p>
+    <w:p>
+      <w:pPr>
+        <w:pStyle w:val="BodyText"/>
+      </w:pPr>
+      <w:r>
+        <w:t xml:space="preserve">Bach （1968）</w:t>
+      </w:r>
+    </w:p>
+    <w:p>
+      <w:pPr>
+        <w:pStyle w:val="BodyText"/>
+      </w:pPr>
+      <w:r>
+        <w:t xml:space="preserve">Bloomfield （1933）</w:t>
+      </w:r>
+    </w:p>
+    <w:p>
+      <w:pPr>
+        <w:pStyle w:val="BodyText"/>
+      </w:pPr>
+      <w:r>
+        <w:t xml:space="preserve">Haegeman （1994）</w:t>
+      </w:r>
+    </w:p>
+    <w:p>
+      <w:pPr>
+        <w:pStyle w:val="BodyText"/>
+      </w:pPr>
+      <w:r>
+        <w:t xml:space="preserve">Jakobson et al. （1963）</w:t>
+      </w:r>
+    </w:p>
+    <w:p>
+      <w:pPr>
+        <w:pStyle w:val="BodyText"/>
+      </w:pPr>
+      <w:r>
+        <w:t xml:space="preserve">Kiparsky （1968）</w:t>
       </w:r>
       <w:r>
         <w:t xml:space="preserve">,</w:t>
@@ -138,201 +138,183 @@
         <w:pStyle w:val="BodyText"/>
       </w:pPr>
       <w:r>
-        <w:t xml:space="preserve">Lakoff and Johnson (1980)</w:t>
-      </w:r>
-    </w:p>
-    <w:p>
-      <w:pPr>
-        <w:pStyle w:val="BodyText"/>
-      </w:pPr>
-      <w:r>
-        <w:t xml:space="preserve">Langacker (1993a)</w:t>
-      </w:r>
-    </w:p>
-    <w:p>
-      <w:pPr>
-        <w:pStyle w:val="BodyText"/>
-      </w:pPr>
-      <w:r>
-        <w:t xml:space="preserve">Langacker (1993b)</w:t>
-      </w:r>
-    </w:p>
-    <w:p>
-      <w:pPr>
-        <w:pStyle w:val="BodyText"/>
-      </w:pPr>
-      <w:r>
-        <w:t xml:space="preserve">Liberman (2007)</w:t>
-      </w:r>
-    </w:p>
-    <w:p>
-      <w:pPr>
-        <w:pStyle w:val="BodyText"/>
-      </w:pPr>
-      <w:r>
-        <w:t xml:space="preserve">Postal (1970)</w:t>
-      </w:r>
-    </w:p>
-    <w:p>
-      <w:pPr>
-        <w:pStyle w:val="BodyText"/>
-      </w:pPr>
-      <w:r>
-        <w:t xml:space="preserve">Sag (1976)</w:t>
-      </w:r>
-    </w:p>
-    <w:p>
-      <w:pPr>
-        <w:pStyle w:val="BodyText"/>
-      </w:pPr>
-      <w:r>
-        <w:t xml:space="preserve">Scalise et al. (2009)</w:t>
-      </w:r>
-    </w:p>
-    <w:p>
-      <w:pPr>
-        <w:pStyle w:val="BodyText"/>
-      </w:pPr>
-      <w:r>
-        <w:t xml:space="preserve">（服部，1976）</w:t>
-      </w:r>
-    </w:p>
-    <w:p>
-      <w:pPr>
-        <w:pStyle w:val="BodyText"/>
-      </w:pPr>
-      <w:r>
-        <w:t xml:space="preserve">（平山 ほか，1966）</w:t>
-      </w:r>
-    </w:p>
-    <w:p>
-      <w:pPr>
-        <w:pStyle w:val="BodyText"/>
-      </w:pPr>
-      <w:r>
-        <w:t xml:space="preserve">（金田一，1932）</w:t>
-      </w:r>
-    </w:p>
-    <w:p>
-      <w:pPr>
-        <w:pStyle w:val="BodyText"/>
-      </w:pPr>
-      <w:r>
-        <w:t xml:space="preserve">（金田一，1955）</w:t>
-      </w:r>
-    </w:p>
-    <w:p>
-      <w:pPr>
-        <w:pStyle w:val="BodyText"/>
-      </w:pPr>
-      <w:r>
-        <w:t xml:space="preserve">（梶，1992）</w:t>
-      </w:r>
-    </w:p>
-    <w:p>
-      <w:pPr>
-        <w:pStyle w:val="BodyText"/>
-      </w:pPr>
-      <w:r>
-        <w:t xml:space="preserve">（佐久間，1941）</w:t>
-      </w:r>
-    </w:p>
-    <w:p>
-      <w:pPr>
-        <w:pStyle w:val="BodyText"/>
-      </w:pPr>
-      <w:r>
-        <w:t xml:space="preserve">（柴谷，1978）</w:t>
-      </w:r>
-    </w:p>
-    <w:p>
-      <w:pPr>
-        <w:pStyle w:val="BodyText"/>
-      </w:pPr>
-      <w:r>
-        <w:t xml:space="preserve">（上野，1997）</w:t>
-      </w:r>
-    </w:p>
-    <w:p>
-      <w:pPr>
-        <w:pStyle w:val="BodyText"/>
-      </w:pPr>
-      <w:r>
-        <w:t xml:space="preserve">（林・南，1978）</w:t>
-      </w:r>
-    </w:p>
-    <w:p>
-      <w:pPr>
-        <w:pStyle w:val="BodyText"/>
-      </w:pPr>
-      <w:r>
-        <w:t xml:space="preserve">（橋本，1966）</w:t>
-      </w:r>
-    </w:p>
-    <w:p>
-      <w:pPr>
-        <w:pStyle w:val="BodyText"/>
-      </w:pPr>
-      <w:r>
-        <w:t xml:space="preserve"> </w:t>
-      </w:r>
-      <w:r>
-        <w:t xml:space="preserve">(Bach and Harms, 1968)</w:t>
-      </w:r>
-    </w:p>
-    <w:p>
-      <w:pPr>
-        <w:pStyle w:val="BodyText"/>
-      </w:pPr>
-      <w:r>
-        <w:t xml:space="preserve"> </w:t>
-      </w:r>
-      <w:r>
-        <w:t xml:space="preserve">(Bach, 1968)</w:t>
-      </w:r>
-    </w:p>
-    <w:p>
-      <w:pPr>
-        <w:pStyle w:val="BodyText"/>
-      </w:pPr>
-      <w:r>
-        <w:t xml:space="preserve"> </w:t>
-      </w:r>
-      <w:r>
-        <w:t xml:space="preserve">(Bloomfield, 1933)</w:t>
-      </w:r>
-    </w:p>
-    <w:p>
-      <w:pPr>
-        <w:pStyle w:val="BodyText"/>
-      </w:pPr>
-      <w:r>
-        <w:t xml:space="preserve"> </w:t>
-      </w:r>
-      <w:r>
-        <w:t xml:space="preserve">(Haegeman, 1994)</w:t>
-      </w:r>
-    </w:p>
-    <w:p>
-      <w:pPr>
-        <w:pStyle w:val="BodyText"/>
-      </w:pPr>
-      <w:r>
-        <w:t xml:space="preserve"> </w:t>
-      </w:r>
-      <w:r>
-        <w:t xml:space="preserve">(Jakobson et al., 1963)</w:t>
-      </w:r>
-    </w:p>
-    <w:p>
-      <w:pPr>
-        <w:pStyle w:val="BodyText"/>
-      </w:pPr>
-      <w:r>
-        <w:t xml:space="preserve"> </w:t>
-      </w:r>
-      <w:r>
-        <w:t xml:space="preserve">(Kiparsky, 1968)</w:t>
+        <w:t xml:space="preserve">Lakoff and Johnson （1980）</w:t>
+      </w:r>
+    </w:p>
+    <w:p>
+      <w:pPr>
+        <w:pStyle w:val="BodyText"/>
+      </w:pPr>
+      <w:r>
+        <w:t xml:space="preserve">Langacker （1993a）</w:t>
+      </w:r>
+    </w:p>
+    <w:p>
+      <w:pPr>
+        <w:pStyle w:val="BodyText"/>
+      </w:pPr>
+      <w:r>
+        <w:t xml:space="preserve">Langacker （1993b）</w:t>
+      </w:r>
+    </w:p>
+    <w:p>
+      <w:pPr>
+        <w:pStyle w:val="BodyText"/>
+      </w:pPr>
+      <w:r>
+        <w:t xml:space="preserve">Liberman （2007）</w:t>
+      </w:r>
+    </w:p>
+    <w:p>
+      <w:pPr>
+        <w:pStyle w:val="BodyText"/>
+      </w:pPr>
+      <w:r>
+        <w:t xml:space="preserve">Postal （1970）</w:t>
+      </w:r>
+    </w:p>
+    <w:p>
+      <w:pPr>
+        <w:pStyle w:val="BodyText"/>
+      </w:pPr>
+      <w:r>
+        <w:t xml:space="preserve">Sag （1976）</w:t>
+      </w:r>
+    </w:p>
+    <w:p>
+      <w:pPr>
+        <w:pStyle w:val="BodyText"/>
+      </w:pPr>
+      <w:r>
+        <w:t xml:space="preserve">Scalise et al. （2009）</w:t>
+      </w:r>
+    </w:p>
+    <w:p>
+      <w:pPr>
+        <w:pStyle w:val="BodyText"/>
+      </w:pPr>
+      <w:r>
+        <w:t xml:space="preserve">（服部1976）</w:t>
+      </w:r>
+    </w:p>
+    <w:p>
+      <w:pPr>
+        <w:pStyle w:val="BodyText"/>
+      </w:pPr>
+      <w:r>
+        <w:t xml:space="preserve">（平山 ほか1966）</w:t>
+      </w:r>
+    </w:p>
+    <w:p>
+      <w:pPr>
+        <w:pStyle w:val="BodyText"/>
+      </w:pPr>
+      <w:r>
+        <w:t xml:space="preserve">（金田一1932）</w:t>
+      </w:r>
+    </w:p>
+    <w:p>
+      <w:pPr>
+        <w:pStyle w:val="BodyText"/>
+      </w:pPr>
+      <w:r>
+        <w:t xml:space="preserve">（金田一1955）</w:t>
+      </w:r>
+    </w:p>
+    <w:p>
+      <w:pPr>
+        <w:pStyle w:val="BodyText"/>
+      </w:pPr>
+      <w:r>
+        <w:t xml:space="preserve">（梶1992）</w:t>
+      </w:r>
+    </w:p>
+    <w:p>
+      <w:pPr>
+        <w:pStyle w:val="BodyText"/>
+      </w:pPr>
+      <w:r>
+        <w:t xml:space="preserve">（佐久間1941）</w:t>
+      </w:r>
+    </w:p>
+    <w:p>
+      <w:pPr>
+        <w:pStyle w:val="BodyText"/>
+      </w:pPr>
+      <w:r>
+        <w:t xml:space="preserve">（柴谷1978）</w:t>
+      </w:r>
+    </w:p>
+    <w:p>
+      <w:pPr>
+        <w:pStyle w:val="BodyText"/>
+      </w:pPr>
+      <w:r>
+        <w:t xml:space="preserve">（上野1997）</w:t>
+      </w:r>
+    </w:p>
+    <w:p>
+      <w:pPr>
+        <w:pStyle w:val="BodyText"/>
+      </w:pPr>
+      <w:r>
+        <w:t xml:space="preserve">（林・南1978）</w:t>
+      </w:r>
+    </w:p>
+    <w:p>
+      <w:pPr>
+        <w:pStyle w:val="BodyText"/>
+      </w:pPr>
+      <w:r>
+        <w:t xml:space="preserve">（橋本1966）</w:t>
+      </w:r>
+    </w:p>
+    <w:p>
+      <w:pPr>
+        <w:pStyle w:val="BodyText"/>
+      </w:pPr>
+      <w:r>
+        <w:t xml:space="preserve">（Bach and Harms1968）</w:t>
+      </w:r>
+    </w:p>
+    <w:p>
+      <w:pPr>
+        <w:pStyle w:val="BodyText"/>
+      </w:pPr>
+      <w:r>
+        <w:t xml:space="preserve">（Bach1968）</w:t>
+      </w:r>
+    </w:p>
+    <w:p>
+      <w:pPr>
+        <w:pStyle w:val="BodyText"/>
+      </w:pPr>
+      <w:r>
+        <w:t xml:space="preserve">（Bloomfield1933）</w:t>
+      </w:r>
+    </w:p>
+    <w:p>
+      <w:pPr>
+        <w:pStyle w:val="BodyText"/>
+      </w:pPr>
+      <w:r>
+        <w:t xml:space="preserve">（Haegeman1994）</w:t>
+      </w:r>
+    </w:p>
+    <w:p>
+      <w:pPr>
+        <w:pStyle w:val="BodyText"/>
+      </w:pPr>
+      <w:r>
+        <w:t xml:space="preserve">（Jakobson et al.1963）</w:t>
+      </w:r>
+    </w:p>
+    <w:p>
+      <w:pPr>
+        <w:pStyle w:val="BodyText"/>
+      </w:pPr>
+      <w:r>
+        <w:t xml:space="preserve">（Kiparsky1968）</w:t>
       </w:r>
       <w:r>
         <w:t xml:space="preserve">,</w:t>
@@ -343,76 +325,63 @@
         <w:pStyle w:val="BodyText"/>
       </w:pPr>
       <w:r>
-        <w:t xml:space="preserve"> </w:t>
-      </w:r>
-      <w:r>
-        <w:t xml:space="preserve">(Lakoff and Johnson, 1980)</w:t>
-      </w:r>
-    </w:p>
-    <w:p>
-      <w:pPr>
-        <w:pStyle w:val="BodyText"/>
-      </w:pPr>
-      <w:r>
-        <w:t xml:space="preserve"> </w:t>
-      </w:r>
-      <w:r>
-        <w:t xml:space="preserve">(Langacker, 1993a)</w:t>
-      </w:r>
-    </w:p>
-    <w:p>
-      <w:pPr>
-        <w:pStyle w:val="BodyText"/>
-      </w:pPr>
-      <w:r>
-        <w:t xml:space="preserve"> </w:t>
-      </w:r>
-      <w:r>
-        <w:t xml:space="preserve">(Langacker, 1993b)</w:t>
-      </w:r>
-    </w:p>
-    <w:p>
-      <w:pPr>
-        <w:pStyle w:val="BodyText"/>
-      </w:pPr>
-      <w:r>
-        <w:t xml:space="preserve"> </w:t>
-      </w:r>
-      <w:r>
-        <w:t xml:space="preserve">(Liberman, 2007)</w:t>
-      </w:r>
-    </w:p>
-    <w:p>
-      <w:pPr>
-        <w:pStyle w:val="BodyText"/>
-      </w:pPr>
-      <w:r>
-        <w:t xml:space="preserve"> </w:t>
-      </w:r>
-      <w:r>
-        <w:t xml:space="preserve">(Postal, 1970)</w:t>
-      </w:r>
-    </w:p>
-    <w:p>
-      <w:pPr>
-        <w:pStyle w:val="BodyText"/>
-      </w:pPr>
-      <w:r>
-        <w:t xml:space="preserve"> </w:t>
-      </w:r>
-      <w:r>
-        <w:t xml:space="preserve">(Sag, 1976)</w:t>
-      </w:r>
-    </w:p>
-    <w:p>
-      <w:pPr>
-        <w:pStyle w:val="BodyText"/>
-      </w:pPr>
-      <w:r>
-        <w:t xml:space="preserve"> </w:t>
-      </w:r>
-      <w:r>
-        <w:t xml:space="preserve">(Scalise et al., 2009)</w:t>
+        <w:t xml:space="preserve">（Lakoff and Johnson1980）</w:t>
+      </w:r>
+    </w:p>
+    <w:p>
+      <w:pPr>
+        <w:pStyle w:val="BodyText"/>
+      </w:pPr>
+      <w:r>
+        <w:t xml:space="preserve">（Langacker1993a）</w:t>
+      </w:r>
+    </w:p>
+    <w:p>
+      <w:pPr>
+        <w:pStyle w:val="BodyText"/>
+      </w:pPr>
+      <w:r>
+        <w:t xml:space="preserve">（Langacker1993b）</w:t>
+      </w:r>
+    </w:p>
+    <w:p>
+      <w:pPr>
+        <w:pStyle w:val="BodyText"/>
+      </w:pPr>
+      <w:r>
+        <w:t xml:space="preserve">（Liberman2007）</w:t>
+      </w:r>
+    </w:p>
+    <w:p>
+      <w:pPr>
+        <w:pStyle w:val="BodyText"/>
+      </w:pPr>
+      <w:r>
+        <w:t xml:space="preserve">（Postal1970）</w:t>
+      </w:r>
+    </w:p>
+    <w:p>
+      <w:pPr>
+        <w:pStyle w:val="BodyText"/>
+      </w:pPr>
+      <w:r>
+        <w:t xml:space="preserve">（Sag1976）</w:t>
+      </w:r>
+    </w:p>
+    <w:p>
+      <w:pPr>
+        <w:pStyle w:val="BodyText"/>
+      </w:pPr>
+      <w:r>
+        <w:t xml:space="preserve">（Scalise et al.2009）</w:t>
+      </w:r>
+    </w:p>
+    <w:p>
+      <w:pPr>
+        <w:pStyle w:val="BodyText"/>
+      </w:pPr>
+      <w:r>
+        <w:t xml:space="preserve">（服部1976，金田一1955）</w:t>
       </w:r>
     </w:p>
     <w:bookmarkStart w:id="44" w:name="参考文献"/>

</xml_diff>

<commit_message>
[Fix] Delimiter between author and year in paren
</commit_message>
<xml_diff>
--- a/doc/test-lsj.docx
+++ b/doc/test-lsj.docx
@@ -194,194 +194,191 @@
         <w:pStyle w:val="BodyText"/>
       </w:pPr>
       <w:r>
-        <w:t xml:space="preserve">（服部1976）</w:t>
-      </w:r>
-    </w:p>
-    <w:p>
-      <w:pPr>
-        <w:pStyle w:val="BodyText"/>
-      </w:pPr>
-      <w:r>
-        <w:t xml:space="preserve">（平山 ほか1966）</w:t>
-      </w:r>
-    </w:p>
-    <w:p>
-      <w:pPr>
-        <w:pStyle w:val="BodyText"/>
-      </w:pPr>
-      <w:r>
-        <w:t xml:space="preserve">（金田一1932）</w:t>
-      </w:r>
-    </w:p>
-    <w:p>
-      <w:pPr>
-        <w:pStyle w:val="BodyText"/>
-      </w:pPr>
-      <w:r>
-        <w:t xml:space="preserve">（金田一1955）</w:t>
-      </w:r>
-    </w:p>
-    <w:p>
-      <w:pPr>
-        <w:pStyle w:val="BodyText"/>
-      </w:pPr>
-      <w:r>
-        <w:t xml:space="preserve">（梶1992）</w:t>
-      </w:r>
-    </w:p>
-    <w:p>
-      <w:pPr>
-        <w:pStyle w:val="BodyText"/>
-      </w:pPr>
-      <w:r>
-        <w:t xml:space="preserve">（佐久間1941）</w:t>
-      </w:r>
-    </w:p>
-    <w:p>
-      <w:pPr>
-        <w:pStyle w:val="BodyText"/>
-      </w:pPr>
-      <w:r>
-        <w:t xml:space="preserve">（柴谷1978）</w:t>
-      </w:r>
-    </w:p>
-    <w:p>
-      <w:pPr>
-        <w:pStyle w:val="BodyText"/>
-      </w:pPr>
-      <w:r>
-        <w:t xml:space="preserve">（上野1997）</w:t>
-      </w:r>
-    </w:p>
-    <w:p>
-      <w:pPr>
-        <w:pStyle w:val="BodyText"/>
-      </w:pPr>
-      <w:r>
-        <w:t xml:space="preserve">（林・南1978）</w:t>
-      </w:r>
-    </w:p>
-    <w:p>
-      <w:pPr>
-        <w:pStyle w:val="BodyText"/>
-      </w:pPr>
-      <w:r>
-        <w:t xml:space="preserve">（橋本1966）</w:t>
-      </w:r>
-    </w:p>
-    <w:p>
-      <w:pPr>
-        <w:pStyle w:val="BodyText"/>
-      </w:pPr>
-      <w:r>
-        <w:t xml:space="preserve">（Bach and Harms1968）</w:t>
-      </w:r>
-    </w:p>
-    <w:p>
-      <w:pPr>
-        <w:pStyle w:val="BodyText"/>
-      </w:pPr>
-      <w:r>
-        <w:t xml:space="preserve">（Bach1968）</w:t>
-      </w:r>
-    </w:p>
-    <w:p>
-      <w:pPr>
-        <w:pStyle w:val="BodyText"/>
-      </w:pPr>
-      <w:r>
-        <w:t xml:space="preserve">（Bloomfield1933）</w:t>
-      </w:r>
-    </w:p>
-    <w:p>
-      <w:pPr>
-        <w:pStyle w:val="BodyText"/>
-      </w:pPr>
-      <w:r>
-        <w:t xml:space="preserve">（Haegeman1994）</w:t>
-      </w:r>
-    </w:p>
-    <w:p>
-      <w:pPr>
-        <w:pStyle w:val="BodyText"/>
-      </w:pPr>
-      <w:r>
-        <w:t xml:space="preserve">（Jakobson et al.1963）</w:t>
-      </w:r>
-    </w:p>
-    <w:p>
-      <w:pPr>
-        <w:pStyle w:val="BodyText"/>
-      </w:pPr>
-      <w:r>
-        <w:t xml:space="preserve">（Kiparsky1968）</w:t>
-      </w:r>
-      <w:r>
-        <w:t xml:space="preserve">,</w:t>
-      </w:r>
-    </w:p>
-    <w:p>
-      <w:pPr>
-        <w:pStyle w:val="BodyText"/>
-      </w:pPr>
-      <w:r>
-        <w:t xml:space="preserve">（Lakoff and Johnson1980）</w:t>
-      </w:r>
-    </w:p>
-    <w:p>
-      <w:pPr>
-        <w:pStyle w:val="BodyText"/>
-      </w:pPr>
-      <w:r>
-        <w:t xml:space="preserve">（Langacker1993a）</w:t>
-      </w:r>
-    </w:p>
-    <w:p>
-      <w:pPr>
-        <w:pStyle w:val="BodyText"/>
-      </w:pPr>
-      <w:r>
-        <w:t xml:space="preserve">（Langacker1993b）</w:t>
-      </w:r>
-    </w:p>
-    <w:p>
-      <w:pPr>
-        <w:pStyle w:val="BodyText"/>
-      </w:pPr>
-      <w:r>
-        <w:t xml:space="preserve">（Liberman2007）</w:t>
-      </w:r>
-    </w:p>
-    <w:p>
-      <w:pPr>
-        <w:pStyle w:val="BodyText"/>
-      </w:pPr>
-      <w:r>
-        <w:t xml:space="preserve">（Postal1970）</w:t>
-      </w:r>
-    </w:p>
-    <w:p>
-      <w:pPr>
-        <w:pStyle w:val="BodyText"/>
-      </w:pPr>
-      <w:r>
-        <w:t xml:space="preserve">（Sag1976）</w:t>
-      </w:r>
-    </w:p>
-    <w:p>
-      <w:pPr>
-        <w:pStyle w:val="BodyText"/>
-      </w:pPr>
-      <w:r>
-        <w:t xml:space="preserve">（Scalise et al.2009）</w:t>
-      </w:r>
-    </w:p>
-    <w:p>
-      <w:pPr>
-        <w:pStyle w:val="BodyText"/>
-      </w:pPr>
-      <w:r>
-        <w:t xml:space="preserve">（服部1976，金田一1955）</w:t>
+        <w:t xml:space="preserve">（服部 1976）</w:t>
+      </w:r>
+    </w:p>
+    <w:p>
+      <w:pPr>
+        <w:pStyle w:val="BodyText"/>
+      </w:pPr>
+      <w:r>
+        <w:t xml:space="preserve">（平山 ほか 1966）</w:t>
+      </w:r>
+    </w:p>
+    <w:p>
+      <w:pPr>
+        <w:pStyle w:val="BodyText"/>
+      </w:pPr>
+      <w:r>
+        <w:t xml:space="preserve">（金田一 1932）</w:t>
+      </w:r>
+    </w:p>
+    <w:p>
+      <w:pPr>
+        <w:pStyle w:val="BodyText"/>
+      </w:pPr>
+      <w:r>
+        <w:t xml:space="preserve">（金田一 1955）</w:t>
+      </w:r>
+    </w:p>
+    <w:p>
+      <w:pPr>
+        <w:pStyle w:val="BodyText"/>
+      </w:pPr>
+      <w:r>
+        <w:t xml:space="preserve">（梶 1992）</w:t>
+      </w:r>
+    </w:p>
+    <w:p>
+      <w:pPr>
+        <w:pStyle w:val="BodyText"/>
+      </w:pPr>
+      <w:r>
+        <w:t xml:space="preserve">（佐久間 1941）</w:t>
+      </w:r>
+    </w:p>
+    <w:p>
+      <w:pPr>
+        <w:pStyle w:val="BodyText"/>
+      </w:pPr>
+      <w:r>
+        <w:t xml:space="preserve">（柴谷 1978）</w:t>
+      </w:r>
+    </w:p>
+    <w:p>
+      <w:pPr>
+        <w:pStyle w:val="BodyText"/>
+      </w:pPr>
+      <w:r>
+        <w:t xml:space="preserve">（上野 1997）</w:t>
+      </w:r>
+    </w:p>
+    <w:p>
+      <w:pPr>
+        <w:pStyle w:val="BodyText"/>
+      </w:pPr>
+      <w:r>
+        <w:t xml:space="preserve">（林・南 1978）</w:t>
+      </w:r>
+    </w:p>
+    <w:p>
+      <w:pPr>
+        <w:pStyle w:val="BodyText"/>
+      </w:pPr>
+      <w:r>
+        <w:t xml:space="preserve">（橋本 1966）</w:t>
+      </w:r>
+    </w:p>
+    <w:p>
+      <w:pPr>
+        <w:pStyle w:val="BodyText"/>
+      </w:pPr>
+      <w:r>
+        <w:t xml:space="preserve">（Bach and Harms 1968）</w:t>
+      </w:r>
+    </w:p>
+    <w:p>
+      <w:pPr>
+        <w:pStyle w:val="BodyText"/>
+      </w:pPr>
+      <w:r>
+        <w:t xml:space="preserve">（Bach 1968）</w:t>
+      </w:r>
+    </w:p>
+    <w:p>
+      <w:pPr>
+        <w:pStyle w:val="BodyText"/>
+      </w:pPr>
+      <w:r>
+        <w:t xml:space="preserve">（Bloomfield 1933）</w:t>
+      </w:r>
+    </w:p>
+    <w:p>
+      <w:pPr>
+        <w:pStyle w:val="BodyText"/>
+      </w:pPr>
+      <w:r>
+        <w:t xml:space="preserve">（Haegeman 1994）</w:t>
+      </w:r>
+    </w:p>
+    <w:p>
+      <w:pPr>
+        <w:pStyle w:val="BodyText"/>
+      </w:pPr>
+      <w:r>
+        <w:t xml:space="preserve">（Jakobson et al. 1963）</w:t>
+      </w:r>
+    </w:p>
+    <w:p>
+      <w:pPr>
+        <w:pStyle w:val="BodyText"/>
+      </w:pPr>
+      <w:r>
+        <w:t xml:space="preserve">（Kiparsky 1968）</w:t>
+      </w:r>
+    </w:p>
+    <w:p>
+      <w:pPr>
+        <w:pStyle w:val="BodyText"/>
+      </w:pPr>
+      <w:r>
+        <w:t xml:space="preserve">（Lakoff and Johnson 1980）</w:t>
+      </w:r>
+    </w:p>
+    <w:p>
+      <w:pPr>
+        <w:pStyle w:val="BodyText"/>
+      </w:pPr>
+      <w:r>
+        <w:t xml:space="preserve">（Langacker 1993a）</w:t>
+      </w:r>
+    </w:p>
+    <w:p>
+      <w:pPr>
+        <w:pStyle w:val="BodyText"/>
+      </w:pPr>
+      <w:r>
+        <w:t xml:space="preserve">（Langacker 1993b）</w:t>
+      </w:r>
+    </w:p>
+    <w:p>
+      <w:pPr>
+        <w:pStyle w:val="BodyText"/>
+      </w:pPr>
+      <w:r>
+        <w:t xml:space="preserve">（Liberman 2007）</w:t>
+      </w:r>
+    </w:p>
+    <w:p>
+      <w:pPr>
+        <w:pStyle w:val="BodyText"/>
+      </w:pPr>
+      <w:r>
+        <w:t xml:space="preserve">（Postal 1970）</w:t>
+      </w:r>
+    </w:p>
+    <w:p>
+      <w:pPr>
+        <w:pStyle w:val="BodyText"/>
+      </w:pPr>
+      <w:r>
+        <w:t xml:space="preserve">（Sag 1976）</w:t>
+      </w:r>
+    </w:p>
+    <w:p>
+      <w:pPr>
+        <w:pStyle w:val="BodyText"/>
+      </w:pPr>
+      <w:r>
+        <w:t xml:space="preserve">（Scalise et al. 2009）</w:t>
+      </w:r>
+    </w:p>
+    <w:p>
+      <w:pPr>
+        <w:pStyle w:val="BodyText"/>
+      </w:pPr>
+      <w:r>
+        <w:t xml:space="preserve">（服部 1976，金田一 1955）</w:t>
       </w:r>
     </w:p>
     <w:bookmarkStart w:id="44" w:name="参考文献"/>

</xml_diff>